<commit_message>
Actualització no realitzada ahir
</commit_message>
<xml_diff>
--- a/Raspberry pi Pico/Micro Guia per a comunicació entre Pi3 i Pi pico.docx
+++ b/Raspberry pi Pico/Micro Guia per a comunicació entre Pi3 i Pi pico.docx
@@ -2,6 +2,671 @@
 <file path=word/document.xml><?xml version="1.0" encoding="utf-8"?>
 <w:document xmlns:wpc="http://schemas.microsoft.com/office/word/2010/wordprocessingCanvas" xmlns:cx="http://schemas.microsoft.com/office/drawing/2014/chartex" xmlns:cx1="http://schemas.microsoft.com/office/drawing/2015/9/8/chartex" xmlns:mc="http://schemas.openxmlformats.org/markup-compatibility/2006" xmlns:o="urn:schemas-microsoft-com:office:office" xmlns:r="http://schemas.openxmlformats.org/officeDocument/2006/relationships" xmlns:m="http://schemas.openxmlformats.org/officeDocument/2006/math" xmlns:v="urn:schemas-microsoft-com:vml" xmlns:wp14="http://schemas.microsoft.com/office/word/2010/wordprocessingDrawing" xmlns:wp="http://schemas.openxmlformats.org/drawingml/2006/wordprocessingDrawing" xmlns:w10="urn:schemas-microsoft-com:office:word" xmlns:w="http://schemas.openxmlformats.org/wordprocessingml/2006/main" xmlns:w14="http://schemas.microsoft.com/office/word/2010/wordml" xmlns:w15="http://schemas.microsoft.com/office/word/2012/wordml" xmlns:w16se="http://schemas.microsoft.com/office/word/2015/wordml/symex" xmlns:wpg="http://schemas.microsoft.com/office/word/2010/wordprocessingGroup" xmlns:wpi="http://schemas.microsoft.com/office/word/2010/wordprocessingInk" xmlns:wne="http://schemas.microsoft.com/office/word/2006/wordml" xmlns:wps="http://schemas.microsoft.com/office/word/2010/wordprocessingShape" mc:Ignorable="w14 w15 w16se wp14">
   <w:body>
+    <w:p>
+      <w:pPr>
+        <w:spacing w:before="100" w:beforeAutospacing="1" w:after="100" w:afterAutospacing="1" w:line="240" w:lineRule="auto"/>
+        <w:outlineLvl w:val="2"/>
+        <w:rPr>
+          <w:rFonts w:ascii="Times New Roman" w:eastAsia="Times New Roman" w:hAnsi="Times New Roman" w:cs="Times New Roman"/>
+          <w:b/>
+          <w:bCs/>
+          <w:sz w:val="27"/>
+          <w:szCs w:val="27"/>
+          <w:lang w:eastAsia="ca-ES"/>
+        </w:rPr>
+      </w:pPr>
+      <w:r>
+        <w:rPr>
+          <w:rFonts w:ascii="Times New Roman" w:eastAsia="Times New Roman" w:hAnsi="Times New Roman" w:cs="Times New Roman"/>
+          <w:b/>
+          <w:bCs/>
+          <w:sz w:val="27"/>
+          <w:szCs w:val="27"/>
+          <w:lang w:eastAsia="ca-ES"/>
+        </w:rPr>
+        <w:t>Resum dels passos fins a la comunicació:</w:t>
+      </w:r>
+    </w:p>
+    <w:p>
+      <w:pPr>
+        <w:numPr>
+          <w:ilvl w:val="0"/>
+          <w:numId w:val="8"/>
+        </w:numPr>
+        <w:spacing w:before="100" w:beforeAutospacing="1" w:after="100" w:afterAutospacing="1" w:line="240" w:lineRule="auto"/>
+        <w:rPr>
+          <w:rFonts w:ascii="Times New Roman" w:eastAsia="Times New Roman" w:hAnsi="Times New Roman" w:cs="Times New Roman"/>
+          <w:sz w:val="24"/>
+          <w:szCs w:val="24"/>
+          <w:lang w:eastAsia="ca-ES"/>
+        </w:rPr>
+      </w:pPr>
+      <w:r>
+        <w:rPr>
+          <w:rFonts w:ascii="Times New Roman" w:eastAsia="Times New Roman" w:hAnsi="Times New Roman" w:cs="Times New Roman"/>
+          <w:b/>
+          <w:bCs/>
+          <w:sz w:val="24"/>
+          <w:szCs w:val="24"/>
+          <w:lang w:eastAsia="ca-ES"/>
+        </w:rPr>
+        <w:t>Configuració inicial</w:t>
+      </w:r>
+      <w:r>
+        <w:rPr>
+          <w:rFonts w:ascii="Times New Roman" w:eastAsia="Times New Roman" w:hAnsi="Times New Roman" w:cs="Times New Roman"/>
+          <w:sz w:val="24"/>
+          <w:szCs w:val="24"/>
+          <w:lang w:eastAsia="ca-ES"/>
+        </w:rPr>
+        <w:t>:</w:t>
+      </w:r>
+    </w:p>
+    <w:p>
+      <w:pPr>
+        <w:numPr>
+          <w:ilvl w:val="1"/>
+          <w:numId w:val="8"/>
+        </w:numPr>
+        <w:spacing w:before="100" w:beforeAutospacing="1" w:after="100" w:afterAutospacing="1" w:line="240" w:lineRule="auto"/>
+        <w:rPr>
+          <w:rFonts w:ascii="Times New Roman" w:eastAsia="Times New Roman" w:hAnsi="Times New Roman" w:cs="Times New Roman"/>
+          <w:sz w:val="24"/>
+          <w:szCs w:val="24"/>
+          <w:lang w:eastAsia="ca-ES"/>
+        </w:rPr>
+      </w:pPr>
+      <w:r>
+        <w:rPr>
+          <w:rFonts w:ascii="Times New Roman" w:eastAsia="Times New Roman" w:hAnsi="Times New Roman" w:cs="Times New Roman"/>
+          <w:sz w:val="24"/>
+          <w:szCs w:val="24"/>
+          <w:lang w:eastAsia="ca-ES"/>
+        </w:rPr>
+        <w:t xml:space="preserve">Configurar la </w:t>
+      </w:r>
+      <w:proofErr w:type="spellStart"/>
+      <w:r>
+        <w:rPr>
+          <w:rFonts w:ascii="Times New Roman" w:eastAsia="Times New Roman" w:hAnsi="Times New Roman" w:cs="Times New Roman"/>
+          <w:sz w:val="24"/>
+          <w:szCs w:val="24"/>
+          <w:lang w:eastAsia="ca-ES"/>
+        </w:rPr>
+        <w:t>Raspberry</w:t>
+      </w:r>
+      <w:proofErr w:type="spellEnd"/>
+      <w:r>
+        <w:rPr>
+          <w:rFonts w:ascii="Times New Roman" w:eastAsia="Times New Roman" w:hAnsi="Times New Roman" w:cs="Times New Roman"/>
+          <w:sz w:val="24"/>
+          <w:szCs w:val="24"/>
+          <w:lang w:eastAsia="ca-ES"/>
+        </w:rPr>
+        <w:t xml:space="preserve"> Pi 3 com a </w:t>
+      </w:r>
+      <w:proofErr w:type="spellStart"/>
+      <w:r>
+        <w:rPr>
+          <w:rFonts w:ascii="Times New Roman" w:eastAsia="Times New Roman" w:hAnsi="Times New Roman" w:cs="Times New Roman"/>
+          <w:b/>
+          <w:bCs/>
+          <w:sz w:val="24"/>
+          <w:szCs w:val="24"/>
+          <w:lang w:eastAsia="ca-ES"/>
+        </w:rPr>
+        <w:t>master</w:t>
+      </w:r>
+      <w:proofErr w:type="spellEnd"/>
+      <w:r>
+        <w:rPr>
+          <w:rFonts w:ascii="Times New Roman" w:eastAsia="Times New Roman" w:hAnsi="Times New Roman" w:cs="Times New Roman"/>
+          <w:sz w:val="24"/>
+          <w:szCs w:val="24"/>
+          <w:lang w:eastAsia="ca-ES"/>
+        </w:rPr>
+        <w:t xml:space="preserve"> amb SPI activat.</w:t>
+      </w:r>
+    </w:p>
+    <w:p>
+      <w:pPr>
+        <w:numPr>
+          <w:ilvl w:val="1"/>
+          <w:numId w:val="8"/>
+        </w:numPr>
+        <w:spacing w:before="100" w:beforeAutospacing="1" w:after="100" w:afterAutospacing="1" w:line="240" w:lineRule="auto"/>
+        <w:rPr>
+          <w:rFonts w:ascii="Times New Roman" w:eastAsia="Times New Roman" w:hAnsi="Times New Roman" w:cs="Times New Roman"/>
+          <w:sz w:val="24"/>
+          <w:szCs w:val="24"/>
+          <w:lang w:eastAsia="ca-ES"/>
+        </w:rPr>
+      </w:pPr>
+      <w:r>
+        <w:rPr>
+          <w:rFonts w:ascii="Times New Roman" w:eastAsia="Times New Roman" w:hAnsi="Times New Roman" w:cs="Times New Roman"/>
+          <w:sz w:val="24"/>
+          <w:szCs w:val="24"/>
+          <w:lang w:eastAsia="ca-ES"/>
+        </w:rPr>
+        <w:t xml:space="preserve">Configurar la </w:t>
+      </w:r>
+      <w:proofErr w:type="spellStart"/>
+      <w:r>
+        <w:rPr>
+          <w:rFonts w:ascii="Times New Roman" w:eastAsia="Times New Roman" w:hAnsi="Times New Roman" w:cs="Times New Roman"/>
+          <w:sz w:val="24"/>
+          <w:szCs w:val="24"/>
+          <w:lang w:eastAsia="ca-ES"/>
+        </w:rPr>
+        <w:t>Raspberry</w:t>
+      </w:r>
+      <w:proofErr w:type="spellEnd"/>
+      <w:r>
+        <w:rPr>
+          <w:rFonts w:ascii="Times New Roman" w:eastAsia="Times New Roman" w:hAnsi="Times New Roman" w:cs="Times New Roman"/>
+          <w:sz w:val="24"/>
+          <w:szCs w:val="24"/>
+          <w:lang w:eastAsia="ca-ES"/>
+        </w:rPr>
+        <w:t xml:space="preserve"> Pi Pico com a </w:t>
+      </w:r>
+      <w:proofErr w:type="spellStart"/>
+      <w:r>
+        <w:rPr>
+          <w:rFonts w:ascii="Times New Roman" w:eastAsia="Times New Roman" w:hAnsi="Times New Roman" w:cs="Times New Roman"/>
+          <w:b/>
+          <w:bCs/>
+          <w:sz w:val="24"/>
+          <w:szCs w:val="24"/>
+          <w:lang w:eastAsia="ca-ES"/>
+        </w:rPr>
+        <w:t>slave</w:t>
+      </w:r>
+      <w:proofErr w:type="spellEnd"/>
+      <w:r>
+        <w:rPr>
+          <w:rFonts w:ascii="Times New Roman" w:eastAsia="Times New Roman" w:hAnsi="Times New Roman" w:cs="Times New Roman"/>
+          <w:sz w:val="24"/>
+          <w:szCs w:val="24"/>
+          <w:lang w:eastAsia="ca-ES"/>
+        </w:rPr>
+        <w:t xml:space="preserve"> amb </w:t>
+      </w:r>
+      <w:proofErr w:type="spellStart"/>
+      <w:r>
+        <w:rPr>
+          <w:rFonts w:ascii="Times New Roman" w:eastAsia="Times New Roman" w:hAnsi="Times New Roman" w:cs="Times New Roman"/>
+          <w:sz w:val="24"/>
+          <w:szCs w:val="24"/>
+          <w:lang w:eastAsia="ca-ES"/>
+        </w:rPr>
+        <w:t>MicroPython</w:t>
+      </w:r>
+      <w:proofErr w:type="spellEnd"/>
+      <w:r>
+        <w:rPr>
+          <w:rFonts w:ascii="Times New Roman" w:eastAsia="Times New Roman" w:hAnsi="Times New Roman" w:cs="Times New Roman"/>
+          <w:sz w:val="24"/>
+          <w:szCs w:val="24"/>
+          <w:lang w:eastAsia="ca-ES"/>
+        </w:rPr>
+        <w:t>.</w:t>
+      </w:r>
+    </w:p>
+    <w:p>
+      <w:pPr>
+        <w:numPr>
+          <w:ilvl w:val="0"/>
+          <w:numId w:val="8"/>
+        </w:numPr>
+        <w:spacing w:before="100" w:beforeAutospacing="1" w:after="100" w:afterAutospacing="1" w:line="240" w:lineRule="auto"/>
+        <w:rPr>
+          <w:rFonts w:ascii="Times New Roman" w:eastAsia="Times New Roman" w:hAnsi="Times New Roman" w:cs="Times New Roman"/>
+          <w:sz w:val="24"/>
+          <w:szCs w:val="24"/>
+          <w:lang w:eastAsia="ca-ES"/>
+        </w:rPr>
+      </w:pPr>
+      <w:r>
+        <w:rPr>
+          <w:rFonts w:ascii="Times New Roman" w:eastAsia="Times New Roman" w:hAnsi="Times New Roman" w:cs="Times New Roman"/>
+          <w:b/>
+          <w:bCs/>
+          <w:sz w:val="24"/>
+          <w:szCs w:val="24"/>
+          <w:lang w:eastAsia="ca-ES"/>
+        </w:rPr>
+        <w:t>Connexió física</w:t>
+      </w:r>
+      <w:r>
+        <w:rPr>
+          <w:rFonts w:ascii="Times New Roman" w:eastAsia="Times New Roman" w:hAnsi="Times New Roman" w:cs="Times New Roman"/>
+          <w:sz w:val="24"/>
+          <w:szCs w:val="24"/>
+          <w:lang w:eastAsia="ca-ES"/>
+        </w:rPr>
+        <w:t>:</w:t>
+      </w:r>
+    </w:p>
+    <w:p>
+      <w:pPr>
+        <w:numPr>
+          <w:ilvl w:val="1"/>
+          <w:numId w:val="8"/>
+        </w:numPr>
+        <w:spacing w:before="100" w:beforeAutospacing="1" w:after="100" w:afterAutospacing="1" w:line="240" w:lineRule="auto"/>
+        <w:rPr>
+          <w:rFonts w:ascii="Times New Roman" w:eastAsia="Times New Roman" w:hAnsi="Times New Roman" w:cs="Times New Roman"/>
+          <w:sz w:val="24"/>
+          <w:szCs w:val="24"/>
+          <w:lang w:eastAsia="ca-ES"/>
+        </w:rPr>
+      </w:pPr>
+      <w:r>
+        <w:rPr>
+          <w:rFonts w:ascii="Times New Roman" w:eastAsia="Times New Roman" w:hAnsi="Times New Roman" w:cs="Times New Roman"/>
+          <w:sz w:val="24"/>
+          <w:szCs w:val="24"/>
+          <w:lang w:eastAsia="ca-ES"/>
+        </w:rPr>
+        <w:t xml:space="preserve">Connectar els pins SPI entre la </w:t>
+      </w:r>
+      <w:proofErr w:type="spellStart"/>
+      <w:r>
+        <w:rPr>
+          <w:rFonts w:ascii="Times New Roman" w:eastAsia="Times New Roman" w:hAnsi="Times New Roman" w:cs="Times New Roman"/>
+          <w:sz w:val="24"/>
+          <w:szCs w:val="24"/>
+          <w:lang w:eastAsia="ca-ES"/>
+        </w:rPr>
+        <w:t>Raspberry</w:t>
+      </w:r>
+      <w:proofErr w:type="spellEnd"/>
+      <w:r>
+        <w:rPr>
+          <w:rFonts w:ascii="Times New Roman" w:eastAsia="Times New Roman" w:hAnsi="Times New Roman" w:cs="Times New Roman"/>
+          <w:sz w:val="24"/>
+          <w:szCs w:val="24"/>
+          <w:lang w:eastAsia="ca-ES"/>
+        </w:rPr>
+        <w:t xml:space="preserve"> Pi 3 i la </w:t>
+      </w:r>
+      <w:proofErr w:type="spellStart"/>
+      <w:r>
+        <w:rPr>
+          <w:rFonts w:ascii="Times New Roman" w:eastAsia="Times New Roman" w:hAnsi="Times New Roman" w:cs="Times New Roman"/>
+          <w:sz w:val="24"/>
+          <w:szCs w:val="24"/>
+          <w:lang w:eastAsia="ca-ES"/>
+        </w:rPr>
+        <w:t>Raspberry</w:t>
+      </w:r>
+      <w:proofErr w:type="spellEnd"/>
+      <w:r>
+        <w:rPr>
+          <w:rFonts w:ascii="Times New Roman" w:eastAsia="Times New Roman" w:hAnsi="Times New Roman" w:cs="Times New Roman"/>
+          <w:sz w:val="24"/>
+          <w:szCs w:val="24"/>
+          <w:lang w:eastAsia="ca-ES"/>
+        </w:rPr>
+        <w:t xml:space="preserve"> Pi Pico.</w:t>
+      </w:r>
+    </w:p>
+    <w:p>
+      <w:pPr>
+        <w:numPr>
+          <w:ilvl w:val="0"/>
+          <w:numId w:val="8"/>
+        </w:numPr>
+        <w:spacing w:before="100" w:beforeAutospacing="1" w:after="100" w:afterAutospacing="1" w:line="240" w:lineRule="auto"/>
+        <w:rPr>
+          <w:rFonts w:ascii="Times New Roman" w:eastAsia="Times New Roman" w:hAnsi="Times New Roman" w:cs="Times New Roman"/>
+          <w:sz w:val="24"/>
+          <w:szCs w:val="24"/>
+          <w:lang w:eastAsia="ca-ES"/>
+        </w:rPr>
+      </w:pPr>
+      <w:r>
+        <w:rPr>
+          <w:rFonts w:ascii="Times New Roman" w:eastAsia="Times New Roman" w:hAnsi="Times New Roman" w:cs="Times New Roman"/>
+          <w:b/>
+          <w:bCs/>
+          <w:sz w:val="24"/>
+          <w:szCs w:val="24"/>
+          <w:lang w:eastAsia="ca-ES"/>
+        </w:rPr>
+        <w:t xml:space="preserve">Codi per la </w:t>
+      </w:r>
+      <w:proofErr w:type="spellStart"/>
+      <w:r>
+        <w:rPr>
+          <w:rFonts w:ascii="Times New Roman" w:eastAsia="Times New Roman" w:hAnsi="Times New Roman" w:cs="Times New Roman"/>
+          <w:b/>
+          <w:bCs/>
+          <w:sz w:val="24"/>
+          <w:szCs w:val="24"/>
+          <w:lang w:eastAsia="ca-ES"/>
+        </w:rPr>
+        <w:t>Raspberry</w:t>
+      </w:r>
+      <w:proofErr w:type="spellEnd"/>
+      <w:r>
+        <w:rPr>
+          <w:rFonts w:ascii="Times New Roman" w:eastAsia="Times New Roman" w:hAnsi="Times New Roman" w:cs="Times New Roman"/>
+          <w:b/>
+          <w:bCs/>
+          <w:sz w:val="24"/>
+          <w:szCs w:val="24"/>
+          <w:lang w:eastAsia="ca-ES"/>
+        </w:rPr>
+        <w:t xml:space="preserve"> Pi 3 (</w:t>
+      </w:r>
+      <w:proofErr w:type="spellStart"/>
+      <w:r>
+        <w:rPr>
+          <w:rFonts w:ascii="Times New Roman" w:eastAsia="Times New Roman" w:hAnsi="Times New Roman" w:cs="Times New Roman"/>
+          <w:b/>
+          <w:bCs/>
+          <w:sz w:val="24"/>
+          <w:szCs w:val="24"/>
+          <w:lang w:eastAsia="ca-ES"/>
+        </w:rPr>
+        <w:t>Master</w:t>
+      </w:r>
+      <w:proofErr w:type="spellEnd"/>
+      <w:r>
+        <w:rPr>
+          <w:rFonts w:ascii="Times New Roman" w:eastAsia="Times New Roman" w:hAnsi="Times New Roman" w:cs="Times New Roman"/>
+          <w:b/>
+          <w:bCs/>
+          <w:sz w:val="24"/>
+          <w:szCs w:val="24"/>
+          <w:lang w:eastAsia="ca-ES"/>
+        </w:rPr>
+        <w:t>)</w:t>
+      </w:r>
+      <w:r>
+        <w:rPr>
+          <w:rFonts w:ascii="Times New Roman" w:eastAsia="Times New Roman" w:hAnsi="Times New Roman" w:cs="Times New Roman"/>
+          <w:sz w:val="24"/>
+          <w:szCs w:val="24"/>
+          <w:lang w:eastAsia="ca-ES"/>
+        </w:rPr>
+        <w:t>:</w:t>
+      </w:r>
+    </w:p>
+    <w:p>
+      <w:pPr>
+        <w:numPr>
+          <w:ilvl w:val="1"/>
+          <w:numId w:val="8"/>
+        </w:numPr>
+        <w:spacing w:before="100" w:beforeAutospacing="1" w:after="100" w:afterAutospacing="1" w:line="240" w:lineRule="auto"/>
+        <w:rPr>
+          <w:rFonts w:ascii="Times New Roman" w:eastAsia="Times New Roman" w:hAnsi="Times New Roman" w:cs="Times New Roman"/>
+          <w:sz w:val="24"/>
+          <w:szCs w:val="24"/>
+          <w:lang w:eastAsia="ca-ES"/>
+        </w:rPr>
+      </w:pPr>
+      <w:r>
+        <w:rPr>
+          <w:rFonts w:ascii="Times New Roman" w:eastAsia="Times New Roman" w:hAnsi="Times New Roman" w:cs="Times New Roman"/>
+          <w:sz w:val="24"/>
+          <w:szCs w:val="24"/>
+          <w:lang w:eastAsia="ca-ES"/>
+        </w:rPr>
+        <w:t xml:space="preserve">Enviar dades per SPI a la </w:t>
+      </w:r>
+      <w:proofErr w:type="spellStart"/>
+      <w:r>
+        <w:rPr>
+          <w:rFonts w:ascii="Times New Roman" w:eastAsia="Times New Roman" w:hAnsi="Times New Roman" w:cs="Times New Roman"/>
+          <w:sz w:val="24"/>
+          <w:szCs w:val="24"/>
+          <w:lang w:eastAsia="ca-ES"/>
+        </w:rPr>
+        <w:t>Raspberry</w:t>
+      </w:r>
+      <w:proofErr w:type="spellEnd"/>
+      <w:r>
+        <w:rPr>
+          <w:rFonts w:ascii="Times New Roman" w:eastAsia="Times New Roman" w:hAnsi="Times New Roman" w:cs="Times New Roman"/>
+          <w:sz w:val="24"/>
+          <w:szCs w:val="24"/>
+          <w:lang w:eastAsia="ca-ES"/>
+        </w:rPr>
+        <w:t xml:space="preserve"> Pi Pico.</w:t>
+      </w:r>
+    </w:p>
+    <w:p>
+      <w:pPr>
+        <w:numPr>
+          <w:ilvl w:val="0"/>
+          <w:numId w:val="8"/>
+        </w:numPr>
+        <w:spacing w:before="100" w:beforeAutospacing="1" w:after="100" w:afterAutospacing="1" w:line="240" w:lineRule="auto"/>
+        <w:rPr>
+          <w:rFonts w:ascii="Times New Roman" w:eastAsia="Times New Roman" w:hAnsi="Times New Roman" w:cs="Times New Roman"/>
+          <w:sz w:val="24"/>
+          <w:szCs w:val="24"/>
+          <w:lang w:eastAsia="ca-ES"/>
+        </w:rPr>
+      </w:pPr>
+      <w:r>
+        <w:rPr>
+          <w:rFonts w:ascii="Times New Roman" w:eastAsia="Times New Roman" w:hAnsi="Times New Roman" w:cs="Times New Roman"/>
+          <w:b/>
+          <w:bCs/>
+          <w:sz w:val="24"/>
+          <w:szCs w:val="24"/>
+          <w:lang w:eastAsia="ca-ES"/>
+        </w:rPr>
+        <w:t xml:space="preserve">Codi per la </w:t>
+      </w:r>
+      <w:proofErr w:type="spellStart"/>
+      <w:r>
+        <w:rPr>
+          <w:rFonts w:ascii="Times New Roman" w:eastAsia="Times New Roman" w:hAnsi="Times New Roman" w:cs="Times New Roman"/>
+          <w:b/>
+          <w:bCs/>
+          <w:sz w:val="24"/>
+          <w:szCs w:val="24"/>
+          <w:lang w:eastAsia="ca-ES"/>
+        </w:rPr>
+        <w:t>Raspberry</w:t>
+      </w:r>
+      <w:proofErr w:type="spellEnd"/>
+      <w:r>
+        <w:rPr>
+          <w:rFonts w:ascii="Times New Roman" w:eastAsia="Times New Roman" w:hAnsi="Times New Roman" w:cs="Times New Roman"/>
+          <w:b/>
+          <w:bCs/>
+          <w:sz w:val="24"/>
+          <w:szCs w:val="24"/>
+          <w:lang w:eastAsia="ca-ES"/>
+        </w:rPr>
+        <w:t xml:space="preserve"> Pi Pico (Slave)</w:t>
+      </w:r>
+      <w:r>
+        <w:rPr>
+          <w:rFonts w:ascii="Times New Roman" w:eastAsia="Times New Roman" w:hAnsi="Times New Roman" w:cs="Times New Roman"/>
+          <w:sz w:val="24"/>
+          <w:szCs w:val="24"/>
+          <w:lang w:eastAsia="ca-ES"/>
+        </w:rPr>
+        <w:t>:</w:t>
+      </w:r>
+    </w:p>
+    <w:p>
+      <w:pPr>
+        <w:numPr>
+          <w:ilvl w:val="1"/>
+          <w:numId w:val="8"/>
+        </w:numPr>
+        <w:spacing w:before="100" w:beforeAutospacing="1" w:after="100" w:afterAutospacing="1" w:line="240" w:lineRule="auto"/>
+        <w:rPr>
+          <w:rFonts w:ascii="Times New Roman" w:eastAsia="Times New Roman" w:hAnsi="Times New Roman" w:cs="Times New Roman"/>
+          <w:sz w:val="24"/>
+          <w:szCs w:val="24"/>
+          <w:lang w:eastAsia="ca-ES"/>
+        </w:rPr>
+      </w:pPr>
+      <w:r>
+        <w:rPr>
+          <w:rFonts w:ascii="Times New Roman" w:eastAsia="Times New Roman" w:hAnsi="Times New Roman" w:cs="Times New Roman"/>
+          <w:sz w:val="24"/>
+          <w:szCs w:val="24"/>
+          <w:lang w:eastAsia="ca-ES"/>
+        </w:rPr>
+        <w:t>Rebre les dades per SPI i processar-les.</w:t>
+      </w:r>
+    </w:p>
+    <w:p>
+      <w:pPr>
+        <w:numPr>
+          <w:ilvl w:val="0"/>
+          <w:numId w:val="8"/>
+        </w:numPr>
+        <w:spacing w:before="100" w:beforeAutospacing="1" w:after="100" w:afterAutospacing="1" w:line="240" w:lineRule="auto"/>
+        <w:rPr>
+          <w:rFonts w:ascii="Times New Roman" w:eastAsia="Times New Roman" w:hAnsi="Times New Roman" w:cs="Times New Roman"/>
+          <w:sz w:val="24"/>
+          <w:szCs w:val="24"/>
+          <w:lang w:eastAsia="ca-ES"/>
+        </w:rPr>
+      </w:pPr>
+      <w:r>
+        <w:rPr>
+          <w:rFonts w:ascii="Times New Roman" w:eastAsia="Times New Roman" w:hAnsi="Times New Roman" w:cs="Times New Roman"/>
+          <w:b/>
+          <w:bCs/>
+          <w:sz w:val="24"/>
+          <w:szCs w:val="24"/>
+          <w:lang w:eastAsia="ca-ES"/>
+        </w:rPr>
+        <w:t>Prova de comunicació</w:t>
+      </w:r>
+      <w:r>
+        <w:rPr>
+          <w:rFonts w:ascii="Times New Roman" w:eastAsia="Times New Roman" w:hAnsi="Times New Roman" w:cs="Times New Roman"/>
+          <w:sz w:val="24"/>
+          <w:szCs w:val="24"/>
+          <w:lang w:eastAsia="ca-ES"/>
+        </w:rPr>
+        <w:t>:</w:t>
+      </w:r>
+    </w:p>
+    <w:p>
+      <w:pPr>
+        <w:numPr>
+          <w:ilvl w:val="1"/>
+          <w:numId w:val="8"/>
+        </w:numPr>
+        <w:spacing w:before="100" w:beforeAutospacing="1" w:after="100" w:afterAutospacing="1" w:line="240" w:lineRule="auto"/>
+        <w:rPr>
+          <w:rFonts w:ascii="Times New Roman" w:eastAsia="Times New Roman" w:hAnsi="Times New Roman" w:cs="Times New Roman"/>
+          <w:sz w:val="24"/>
+          <w:szCs w:val="24"/>
+          <w:lang w:eastAsia="ca-ES"/>
+        </w:rPr>
+      </w:pPr>
+      <w:r>
+        <w:rPr>
+          <w:rFonts w:ascii="Times New Roman" w:eastAsia="Times New Roman" w:hAnsi="Times New Roman" w:cs="Times New Roman"/>
+          <w:sz w:val="24"/>
+          <w:szCs w:val="24"/>
+          <w:lang w:eastAsia="ca-ES"/>
+        </w:rPr>
+        <w:t xml:space="preserve">Comprovar que la </w:t>
+      </w:r>
+      <w:proofErr w:type="spellStart"/>
+      <w:r>
+        <w:rPr>
+          <w:rFonts w:ascii="Times New Roman" w:eastAsia="Times New Roman" w:hAnsi="Times New Roman" w:cs="Times New Roman"/>
+          <w:sz w:val="24"/>
+          <w:szCs w:val="24"/>
+          <w:lang w:eastAsia="ca-ES"/>
+        </w:rPr>
+        <w:t>Raspberry</w:t>
+      </w:r>
+      <w:proofErr w:type="spellEnd"/>
+      <w:r>
+        <w:rPr>
+          <w:rFonts w:ascii="Times New Roman" w:eastAsia="Times New Roman" w:hAnsi="Times New Roman" w:cs="Times New Roman"/>
+          <w:sz w:val="24"/>
+          <w:szCs w:val="24"/>
+          <w:lang w:eastAsia="ca-ES"/>
+        </w:rPr>
+        <w:t xml:space="preserve"> Pi Pico rep i imprimeix les dades enviades per la </w:t>
+      </w:r>
+      <w:proofErr w:type="spellStart"/>
+      <w:r>
+        <w:rPr>
+          <w:rFonts w:ascii="Times New Roman" w:eastAsia="Times New Roman" w:hAnsi="Times New Roman" w:cs="Times New Roman"/>
+          <w:sz w:val="24"/>
+          <w:szCs w:val="24"/>
+          <w:lang w:eastAsia="ca-ES"/>
+        </w:rPr>
+        <w:t>Raspberry</w:t>
+      </w:r>
+      <w:proofErr w:type="spellEnd"/>
+      <w:r>
+        <w:rPr>
+          <w:rFonts w:ascii="Times New Roman" w:eastAsia="Times New Roman" w:hAnsi="Times New Roman" w:cs="Times New Roman"/>
+          <w:sz w:val="24"/>
+          <w:szCs w:val="24"/>
+          <w:lang w:eastAsia="ca-ES"/>
+        </w:rPr>
+        <w:t xml:space="preserve"> Pi 3.</w:t>
+      </w:r>
+    </w:p>
+    <w:p>
+      <w:pPr>
+        <w:spacing w:before="100" w:beforeAutospacing="1" w:after="100" w:afterAutospacing="1" w:line="240" w:lineRule="auto"/>
+        <w:outlineLvl w:val="2"/>
+        <w:rPr>
+          <w:rFonts w:ascii="Times New Roman" w:eastAsia="Times New Roman" w:hAnsi="Times New Roman" w:cs="Times New Roman"/>
+          <w:b/>
+          <w:bCs/>
+          <w:sz w:val="27"/>
+          <w:szCs w:val="27"/>
+          <w:u w:val="single"/>
+          <w:lang w:eastAsia="ca-ES"/>
+        </w:rPr>
+      </w:pPr>
+      <w:bookmarkStart w:id="0" w:name="_GoBack"/>
+      <w:bookmarkEnd w:id="0"/>
+    </w:p>
+    <w:p>
+      <w:pPr>
+        <w:spacing w:before="100" w:beforeAutospacing="1" w:after="100" w:afterAutospacing="1" w:line="240" w:lineRule="auto"/>
+        <w:outlineLvl w:val="2"/>
+        <w:rPr>
+          <w:rFonts w:ascii="Times New Roman" w:eastAsia="Times New Roman" w:hAnsi="Times New Roman" w:cs="Times New Roman"/>
+          <w:b/>
+          <w:bCs/>
+          <w:sz w:val="27"/>
+          <w:szCs w:val="27"/>
+          <w:lang w:eastAsia="ca-ES"/>
+        </w:rPr>
+      </w:pPr>
+    </w:p>
+    <w:p>
+      <w:pPr>
+        <w:spacing w:before="100" w:beforeAutospacing="1" w:after="100" w:afterAutospacing="1" w:line="240" w:lineRule="auto"/>
+        <w:outlineLvl w:val="2"/>
+        <w:rPr>
+          <w:rFonts w:ascii="Times New Roman" w:eastAsia="Times New Roman" w:hAnsi="Times New Roman" w:cs="Times New Roman"/>
+          <w:b/>
+          <w:bCs/>
+          <w:sz w:val="27"/>
+          <w:szCs w:val="27"/>
+          <w:lang w:eastAsia="ca-ES"/>
+        </w:rPr>
+      </w:pPr>
+    </w:p>
     <w:p>
       <w:pPr>
         <w:spacing w:before="100" w:beforeAutospacing="1" w:after="100" w:afterAutospacing="1" w:line="240" w:lineRule="auto"/>
@@ -1006,6 +1671,7 @@
           <w:szCs w:val="27"/>
           <w:lang w:eastAsia="ca-ES"/>
         </w:rPr>
+        <w:lastRenderedPageBreak/>
         <w:t xml:space="preserve">2. Configurar la </w:t>
       </w:r>
       <w:proofErr w:type="spellStart"/>
@@ -1752,7 +2418,6 @@
           <w:szCs w:val="24"/>
           <w:lang w:eastAsia="ca-ES"/>
         </w:rPr>
-        <w:lastRenderedPageBreak/>
         <w:t>Connecta els pins SPI:</w:t>
       </w:r>
     </w:p>
@@ -5561,6 +6226,7 @@
           <w:szCs w:val="24"/>
           <w:lang w:eastAsia="ca-ES"/>
         </w:rPr>
+        <w:lastRenderedPageBreak/>
         <w:t xml:space="preserve">També veurem una resposta de la </w:t>
       </w:r>
       <w:r>
@@ -5899,10 +6565,7 @@
         <w:t>Aquesta guia et porta a través dels passos des de la configuració inicial de les dues plaques fins a la prova de la comunicació SPI i la comunicació amb diccionaris. Un cop tot funcioni, podràs enviar missatges entre ambdues plaques com diccionaris convertits a JSON.</w:t>
       </w:r>
     </w:p>
-    <w:p>
-      <w:bookmarkStart w:id="0" w:name="_GoBack"/>
-      <w:bookmarkEnd w:id="0"/>
-    </w:p>
+    <w:p/>
     <w:sectPr>
       <w:pgSz w:w="11906" w:h="16838"/>
       <w:pgMar w:top="1417" w:right="1701" w:bottom="1417" w:left="1701" w:header="708" w:footer="708" w:gutter="0"/>
@@ -6752,6 +7415,123 @@
         <w:rFonts w:ascii="Wingdings" w:hAnsi="Wingdings" w:hint="default"/>
         <w:sz w:val="20"/>
       </w:rPr>
+    </w:lvl>
+  </w:abstractNum>
+  <w:abstractNum w:abstractNumId="7" w15:restartNumberingAfterBreak="0">
+    <w:nsid w:val="7093064F"/>
+    <w:multiLevelType w:val="multilevel"/>
+    <w:tmpl w:val="83223C12"/>
+    <w:lvl w:ilvl="0">
+      <w:start w:val="1"/>
+      <w:numFmt w:val="decimal"/>
+      <w:lvlText w:val="%1."/>
+      <w:lvlJc w:val="left"/>
+      <w:pPr>
+        <w:tabs>
+          <w:tab w:val="num" w:pos="720"/>
+        </w:tabs>
+        <w:ind w:left="720" w:hanging="360"/>
+      </w:pPr>
+    </w:lvl>
+    <w:lvl w:ilvl="1">
+      <w:start w:val="1"/>
+      <w:numFmt w:val="bullet"/>
+      <w:lvlText w:val="o"/>
+      <w:lvlJc w:val="left"/>
+      <w:pPr>
+        <w:tabs>
+          <w:tab w:val="num" w:pos="1440"/>
+        </w:tabs>
+        <w:ind w:left="1440" w:hanging="360"/>
+      </w:pPr>
+      <w:rPr>
+        <w:rFonts w:ascii="Courier New" w:hAnsi="Courier New" w:hint="default"/>
+        <w:sz w:val="20"/>
+      </w:rPr>
+    </w:lvl>
+    <w:lvl w:ilvl="2" w:tentative="1">
+      <w:start w:val="1"/>
+      <w:numFmt w:val="decimal"/>
+      <w:lvlText w:val="%3."/>
+      <w:lvlJc w:val="left"/>
+      <w:pPr>
+        <w:tabs>
+          <w:tab w:val="num" w:pos="2160"/>
+        </w:tabs>
+        <w:ind w:left="2160" w:hanging="360"/>
+      </w:pPr>
+    </w:lvl>
+    <w:lvl w:ilvl="3" w:tentative="1">
+      <w:start w:val="1"/>
+      <w:numFmt w:val="decimal"/>
+      <w:lvlText w:val="%4."/>
+      <w:lvlJc w:val="left"/>
+      <w:pPr>
+        <w:tabs>
+          <w:tab w:val="num" w:pos="2880"/>
+        </w:tabs>
+        <w:ind w:left="2880" w:hanging="360"/>
+      </w:pPr>
+    </w:lvl>
+    <w:lvl w:ilvl="4" w:tentative="1">
+      <w:start w:val="1"/>
+      <w:numFmt w:val="decimal"/>
+      <w:lvlText w:val="%5."/>
+      <w:lvlJc w:val="left"/>
+      <w:pPr>
+        <w:tabs>
+          <w:tab w:val="num" w:pos="3600"/>
+        </w:tabs>
+        <w:ind w:left="3600" w:hanging="360"/>
+      </w:pPr>
+    </w:lvl>
+    <w:lvl w:ilvl="5" w:tentative="1">
+      <w:start w:val="1"/>
+      <w:numFmt w:val="decimal"/>
+      <w:lvlText w:val="%6."/>
+      <w:lvlJc w:val="left"/>
+      <w:pPr>
+        <w:tabs>
+          <w:tab w:val="num" w:pos="4320"/>
+        </w:tabs>
+        <w:ind w:left="4320" w:hanging="360"/>
+      </w:pPr>
+    </w:lvl>
+    <w:lvl w:ilvl="6" w:tentative="1">
+      <w:start w:val="1"/>
+      <w:numFmt w:val="decimal"/>
+      <w:lvlText w:val="%7."/>
+      <w:lvlJc w:val="left"/>
+      <w:pPr>
+        <w:tabs>
+          <w:tab w:val="num" w:pos="5040"/>
+        </w:tabs>
+        <w:ind w:left="5040" w:hanging="360"/>
+      </w:pPr>
+    </w:lvl>
+    <w:lvl w:ilvl="7" w:tentative="1">
+      <w:start w:val="1"/>
+      <w:numFmt w:val="decimal"/>
+      <w:lvlText w:val="%8."/>
+      <w:lvlJc w:val="left"/>
+      <w:pPr>
+        <w:tabs>
+          <w:tab w:val="num" w:pos="5760"/>
+        </w:tabs>
+        <w:ind w:left="5760" w:hanging="360"/>
+      </w:pPr>
+    </w:lvl>
+    <w:lvl w:ilvl="8" w:tentative="1">
+      <w:start w:val="1"/>
+      <w:numFmt w:val="decimal"/>
+      <w:lvlText w:val="%9."/>
+      <w:lvlJc w:val="left"/>
+      <w:pPr>
+        <w:tabs>
+          <w:tab w:val="num" w:pos="6480"/>
+        </w:tabs>
+        <w:ind w:left="6480" w:hanging="360"/>
+      </w:pPr>
     </w:lvl>
   </w:abstractNum>
   <w:num w:numId="1">
@@ -6774,6 +7554,9 @@
   </w:num>
   <w:num w:numId="7">
     <w:abstractNumId w:val="6"/>
+  </w:num>
+  <w:num w:numId="8">
+    <w:abstractNumId w:val="7"/>
   </w:num>
 </w:numbering>
 </file>

</xml_diff>